<commit_message>
No Ticket: Updated handover doc and added relevant links in readme.
</commit_message>
<xml_diff>
--- a/2022-T1/evadoptiontools/evtools-handover.docx
+++ b/2022-T1/evadoptiontools/evtools-handover.docx
@@ -255,6 +255,595 @@
     </w:p>
     <w:p>
       <w:pPr>
+        <w:pStyle w:val="TOC1"/>
+        <w:tabs>
+          <w:tab w:val="right" w:pos="9010"/>
+        </w:tabs>
+        <w:rPr>
+          <w:rFonts w:eastAsiaTheme="minorEastAsia" w:cstheme="minorBidi"/>
+          <w:b w:val="0"/>
+          <w:bCs w:val="0"/>
+          <w:caps w:val="0"/>
+          <w:noProof/>
+          <w:sz w:val="24"/>
+          <w:szCs w:val="24"/>
+          <w:u w:val="none"/>
+          <w:lang w:eastAsia="en-GB"/>
+        </w:rPr>
+      </w:pPr>
+      <w:r>
+        <w:rPr>
+          <w:rFonts w:eastAsia="Times New Roman"/>
+          <w:lang w:eastAsia="en-GB"/>
+        </w:rPr>
+        <w:lastRenderedPageBreak/>
+        <w:fldChar w:fldCharType="begin"/>
+      </w:r>
+      <w:r>
+        <w:rPr>
+          <w:rFonts w:eastAsia="Times New Roman"/>
+          <w:lang w:eastAsia="en-GB"/>
+        </w:rPr>
+        <w:instrText xml:space="preserve"> TOC \o "1-3" \h \z \u </w:instrText>
+      </w:r>
+      <w:r>
+        <w:rPr>
+          <w:rFonts w:eastAsia="Times New Roman"/>
+          <w:lang w:eastAsia="en-GB"/>
+        </w:rPr>
+        <w:fldChar w:fldCharType="separate"/>
+      </w:r>
+      <w:hyperlink w:anchor="_Toc104871929" w:history="1">
+        <w:r>
+          <w:rPr>
+            <w:rStyle w:val="Hyperlink"/>
+            <w:rFonts w:eastAsia="Times New Roman"/>
+            <w:noProof/>
+            <w:lang w:eastAsia="en-GB"/>
+          </w:rPr>
+          <w:t>Overview, Goals, and Objectives</w:t>
+        </w:r>
+        <w:r>
+          <w:rPr>
+            <w:noProof/>
+            <w:webHidden/>
+          </w:rPr>
+          <w:tab/>
+        </w:r>
+        <w:r>
+          <w:rPr>
+            <w:noProof/>
+            <w:webHidden/>
+          </w:rPr>
+          <w:fldChar w:fldCharType="begin"/>
+        </w:r>
+        <w:r>
+          <w:rPr>
+            <w:noProof/>
+            <w:webHidden/>
+          </w:rPr>
+          <w:instrText xml:space="preserve"> PAGEREF _Toc104871929 \h </w:instrText>
+        </w:r>
+        <w:r>
+          <w:rPr>
+            <w:noProof/>
+            <w:webHidden/>
+          </w:rPr>
+        </w:r>
+        <w:r>
+          <w:rPr>
+            <w:noProof/>
+            <w:webHidden/>
+          </w:rPr>
+          <w:fldChar w:fldCharType="separate"/>
+        </w:r>
+        <w:r>
+          <w:rPr>
+            <w:noProof/>
+            <w:webHidden/>
+          </w:rPr>
+          <w:t>3</w:t>
+        </w:r>
+        <w:r>
+          <w:rPr>
+            <w:noProof/>
+            <w:webHidden/>
+          </w:rPr>
+          <w:fldChar w:fldCharType="end"/>
+        </w:r>
+      </w:hyperlink>
+    </w:p>
+    <w:p>
+      <w:pPr>
+        <w:pStyle w:val="TOC2"/>
+        <w:tabs>
+          <w:tab w:val="right" w:pos="9010"/>
+        </w:tabs>
+        <w:rPr>
+          <w:rFonts w:eastAsiaTheme="minorEastAsia" w:cstheme="minorBidi"/>
+          <w:b w:val="0"/>
+          <w:bCs w:val="0"/>
+          <w:smallCaps w:val="0"/>
+          <w:noProof/>
+          <w:sz w:val="24"/>
+          <w:szCs w:val="24"/>
+          <w:lang w:eastAsia="en-GB"/>
+        </w:rPr>
+      </w:pPr>
+      <w:hyperlink w:anchor="_Toc104871930" w:history="1">
+        <w:r>
+          <w:rPr>
+            <w:rStyle w:val="Hyperlink"/>
+            <w:rFonts w:eastAsia="Times New Roman"/>
+            <w:noProof/>
+            <w:lang w:eastAsia="en-GB"/>
+          </w:rPr>
+          <w:t>Aims for Trimester</w:t>
+        </w:r>
+        <w:r>
+          <w:rPr>
+            <w:noProof/>
+            <w:webHidden/>
+          </w:rPr>
+          <w:tab/>
+        </w:r>
+        <w:r>
+          <w:rPr>
+            <w:noProof/>
+            <w:webHidden/>
+          </w:rPr>
+          <w:fldChar w:fldCharType="begin"/>
+        </w:r>
+        <w:r>
+          <w:rPr>
+            <w:noProof/>
+            <w:webHidden/>
+          </w:rPr>
+          <w:instrText xml:space="preserve"> PAGEREF _Toc104871930 \h </w:instrText>
+        </w:r>
+        <w:r>
+          <w:rPr>
+            <w:noProof/>
+            <w:webHidden/>
+          </w:rPr>
+        </w:r>
+        <w:r>
+          <w:rPr>
+            <w:noProof/>
+            <w:webHidden/>
+          </w:rPr>
+          <w:fldChar w:fldCharType="separate"/>
+        </w:r>
+        <w:r>
+          <w:rPr>
+            <w:noProof/>
+            <w:webHidden/>
+          </w:rPr>
+          <w:t>3</w:t>
+        </w:r>
+        <w:r>
+          <w:rPr>
+            <w:noProof/>
+            <w:webHidden/>
+          </w:rPr>
+          <w:fldChar w:fldCharType="end"/>
+        </w:r>
+      </w:hyperlink>
+    </w:p>
+    <w:p>
+      <w:pPr>
+        <w:pStyle w:val="TOC1"/>
+        <w:tabs>
+          <w:tab w:val="right" w:pos="9010"/>
+        </w:tabs>
+        <w:rPr>
+          <w:rFonts w:eastAsiaTheme="minorEastAsia" w:cstheme="minorBidi"/>
+          <w:b w:val="0"/>
+          <w:bCs w:val="0"/>
+          <w:caps w:val="0"/>
+          <w:noProof/>
+          <w:sz w:val="24"/>
+          <w:szCs w:val="24"/>
+          <w:u w:val="none"/>
+          <w:lang w:eastAsia="en-GB"/>
+        </w:rPr>
+      </w:pPr>
+      <w:hyperlink w:anchor="_Toc104871931" w:history="1">
+        <w:r>
+          <w:rPr>
+            <w:rStyle w:val="Hyperlink"/>
+            <w:rFonts w:eastAsia="Times New Roman"/>
+            <w:noProof/>
+            <w:lang w:eastAsia="en-GB"/>
+          </w:rPr>
+          <w:t>Project Status</w:t>
+        </w:r>
+        <w:r>
+          <w:rPr>
+            <w:noProof/>
+            <w:webHidden/>
+          </w:rPr>
+          <w:tab/>
+        </w:r>
+        <w:r>
+          <w:rPr>
+            <w:noProof/>
+            <w:webHidden/>
+          </w:rPr>
+          <w:fldChar w:fldCharType="begin"/>
+        </w:r>
+        <w:r>
+          <w:rPr>
+            <w:noProof/>
+            <w:webHidden/>
+          </w:rPr>
+          <w:instrText xml:space="preserve"> PAGEREF _Toc104871931 \h </w:instrText>
+        </w:r>
+        <w:r>
+          <w:rPr>
+            <w:noProof/>
+            <w:webHidden/>
+          </w:rPr>
+        </w:r>
+        <w:r>
+          <w:rPr>
+            <w:noProof/>
+            <w:webHidden/>
+          </w:rPr>
+          <w:fldChar w:fldCharType="separate"/>
+        </w:r>
+        <w:r>
+          <w:rPr>
+            <w:noProof/>
+            <w:webHidden/>
+          </w:rPr>
+          <w:t>4</w:t>
+        </w:r>
+        <w:r>
+          <w:rPr>
+            <w:noProof/>
+            <w:webHidden/>
+          </w:rPr>
+          <w:fldChar w:fldCharType="end"/>
+        </w:r>
+      </w:hyperlink>
+    </w:p>
+    <w:p>
+      <w:pPr>
+        <w:pStyle w:val="TOC2"/>
+        <w:tabs>
+          <w:tab w:val="right" w:pos="9010"/>
+        </w:tabs>
+        <w:rPr>
+          <w:rFonts w:eastAsiaTheme="minorEastAsia" w:cstheme="minorBidi"/>
+          <w:b w:val="0"/>
+          <w:bCs w:val="0"/>
+          <w:smallCaps w:val="0"/>
+          <w:noProof/>
+          <w:sz w:val="24"/>
+          <w:szCs w:val="24"/>
+          <w:lang w:eastAsia="en-GB"/>
+        </w:rPr>
+      </w:pPr>
+      <w:hyperlink w:anchor="_Toc104871932" w:history="1">
+        <w:r>
+          <w:rPr>
+            <w:rStyle w:val="Hyperlink"/>
+            <w:rFonts w:eastAsia="Times New Roman"/>
+            <w:noProof/>
+            <w:lang w:eastAsia="en-GB"/>
+          </w:rPr>
+          <w:t>Next steps for the project</w:t>
+        </w:r>
+        <w:r>
+          <w:rPr>
+            <w:noProof/>
+            <w:webHidden/>
+          </w:rPr>
+          <w:tab/>
+        </w:r>
+        <w:r>
+          <w:rPr>
+            <w:noProof/>
+            <w:webHidden/>
+          </w:rPr>
+          <w:fldChar w:fldCharType="begin"/>
+        </w:r>
+        <w:r>
+          <w:rPr>
+            <w:noProof/>
+            <w:webHidden/>
+          </w:rPr>
+          <w:instrText xml:space="preserve"> PAGEREF _Toc104871932 \h </w:instrText>
+        </w:r>
+        <w:r>
+          <w:rPr>
+            <w:noProof/>
+            <w:webHidden/>
+          </w:rPr>
+        </w:r>
+        <w:r>
+          <w:rPr>
+            <w:noProof/>
+            <w:webHidden/>
+          </w:rPr>
+          <w:fldChar w:fldCharType="separate"/>
+        </w:r>
+        <w:r>
+          <w:rPr>
+            <w:noProof/>
+            <w:webHidden/>
+          </w:rPr>
+          <w:t>4</w:t>
+        </w:r>
+        <w:r>
+          <w:rPr>
+            <w:noProof/>
+            <w:webHidden/>
+          </w:rPr>
+          <w:fldChar w:fldCharType="end"/>
+        </w:r>
+      </w:hyperlink>
+    </w:p>
+    <w:p>
+      <w:pPr>
+        <w:pStyle w:val="TOC2"/>
+        <w:tabs>
+          <w:tab w:val="right" w:pos="9010"/>
+        </w:tabs>
+        <w:rPr>
+          <w:rFonts w:eastAsiaTheme="minorEastAsia" w:cstheme="minorBidi"/>
+          <w:b w:val="0"/>
+          <w:bCs w:val="0"/>
+          <w:smallCaps w:val="0"/>
+          <w:noProof/>
+          <w:sz w:val="24"/>
+          <w:szCs w:val="24"/>
+          <w:lang w:eastAsia="en-GB"/>
+        </w:rPr>
+      </w:pPr>
+      <w:hyperlink w:anchor="_Toc104871933" w:history="1">
+        <w:r>
+          <w:rPr>
+            <w:rStyle w:val="Hyperlink"/>
+            <w:rFonts w:eastAsia="Times New Roman"/>
+            <w:noProof/>
+            <w:lang w:eastAsia="en-GB"/>
+          </w:rPr>
+          <w:t>Location of project resources</w:t>
+        </w:r>
+        <w:r>
+          <w:rPr>
+            <w:noProof/>
+            <w:webHidden/>
+          </w:rPr>
+          <w:tab/>
+        </w:r>
+        <w:r>
+          <w:rPr>
+            <w:noProof/>
+            <w:webHidden/>
+          </w:rPr>
+          <w:fldChar w:fldCharType="begin"/>
+        </w:r>
+        <w:r>
+          <w:rPr>
+            <w:noProof/>
+            <w:webHidden/>
+          </w:rPr>
+          <w:instrText xml:space="preserve"> PAGEREF _Toc104871933 \h </w:instrText>
+        </w:r>
+        <w:r>
+          <w:rPr>
+            <w:noProof/>
+            <w:webHidden/>
+          </w:rPr>
+        </w:r>
+        <w:r>
+          <w:rPr>
+            <w:noProof/>
+            <w:webHidden/>
+          </w:rPr>
+          <w:fldChar w:fldCharType="separate"/>
+        </w:r>
+        <w:r>
+          <w:rPr>
+            <w:noProof/>
+            <w:webHidden/>
+          </w:rPr>
+          <w:t>4</w:t>
+        </w:r>
+        <w:r>
+          <w:rPr>
+            <w:noProof/>
+            <w:webHidden/>
+          </w:rPr>
+          <w:fldChar w:fldCharType="end"/>
+        </w:r>
+      </w:hyperlink>
+    </w:p>
+    <w:p>
+      <w:pPr>
+        <w:pStyle w:val="TOC1"/>
+        <w:tabs>
+          <w:tab w:val="right" w:pos="9010"/>
+        </w:tabs>
+        <w:rPr>
+          <w:rFonts w:eastAsiaTheme="minorEastAsia" w:cstheme="minorBidi"/>
+          <w:b w:val="0"/>
+          <w:bCs w:val="0"/>
+          <w:caps w:val="0"/>
+          <w:noProof/>
+          <w:sz w:val="24"/>
+          <w:szCs w:val="24"/>
+          <w:u w:val="none"/>
+          <w:lang w:eastAsia="en-GB"/>
+        </w:rPr>
+      </w:pPr>
+      <w:hyperlink w:anchor="_Toc104871934" w:history="1">
+        <w:r>
+          <w:rPr>
+            <w:rStyle w:val="Hyperlink"/>
+            <w:rFonts w:eastAsia="Times New Roman"/>
+            <w:noProof/>
+            <w:lang w:eastAsia="en-GB"/>
+          </w:rPr>
+          <w:t>Running the Current App</w:t>
+        </w:r>
+        <w:r>
+          <w:rPr>
+            <w:noProof/>
+            <w:webHidden/>
+          </w:rPr>
+          <w:tab/>
+        </w:r>
+        <w:r>
+          <w:rPr>
+            <w:noProof/>
+            <w:webHidden/>
+          </w:rPr>
+          <w:fldChar w:fldCharType="begin"/>
+        </w:r>
+        <w:r>
+          <w:rPr>
+            <w:noProof/>
+            <w:webHidden/>
+          </w:rPr>
+          <w:instrText xml:space="preserve"> PAGEREF _Toc104871934 \h </w:instrText>
+        </w:r>
+        <w:r>
+          <w:rPr>
+            <w:noProof/>
+            <w:webHidden/>
+          </w:rPr>
+        </w:r>
+        <w:r>
+          <w:rPr>
+            <w:noProof/>
+            <w:webHidden/>
+          </w:rPr>
+          <w:fldChar w:fldCharType="separate"/>
+        </w:r>
+        <w:r>
+          <w:rPr>
+            <w:noProof/>
+            <w:webHidden/>
+          </w:rPr>
+          <w:t>5</w:t>
+        </w:r>
+        <w:r>
+          <w:rPr>
+            <w:noProof/>
+            <w:webHidden/>
+          </w:rPr>
+          <w:fldChar w:fldCharType="end"/>
+        </w:r>
+      </w:hyperlink>
+    </w:p>
+    <w:p>
+      <w:pPr>
+        <w:pStyle w:val="TOC1"/>
+        <w:tabs>
+          <w:tab w:val="right" w:pos="9010"/>
+        </w:tabs>
+        <w:rPr>
+          <w:rFonts w:eastAsiaTheme="minorEastAsia" w:cstheme="minorBidi"/>
+          <w:b w:val="0"/>
+          <w:bCs w:val="0"/>
+          <w:caps w:val="0"/>
+          <w:noProof/>
+          <w:sz w:val="24"/>
+          <w:szCs w:val="24"/>
+          <w:u w:val="none"/>
+          <w:lang w:eastAsia="en-GB"/>
+        </w:rPr>
+      </w:pPr>
+      <w:hyperlink w:anchor="_Toc104871935" w:history="1">
+        <w:r>
+          <w:rPr>
+            <w:rStyle w:val="Hyperlink"/>
+            <w:noProof/>
+          </w:rPr>
+          <w:t>Required Skills</w:t>
+        </w:r>
+        <w:r>
+          <w:rPr>
+            <w:noProof/>
+            <w:webHidden/>
+          </w:rPr>
+          <w:tab/>
+        </w:r>
+        <w:r>
+          <w:rPr>
+            <w:noProof/>
+            <w:webHidden/>
+          </w:rPr>
+          <w:fldChar w:fldCharType="begin"/>
+        </w:r>
+        <w:r>
+          <w:rPr>
+            <w:noProof/>
+            <w:webHidden/>
+          </w:rPr>
+          <w:instrText xml:space="preserve"> PAGEREF _Toc104871935 \h </w:instrText>
+        </w:r>
+        <w:r>
+          <w:rPr>
+            <w:noProof/>
+            <w:webHidden/>
+          </w:rPr>
+        </w:r>
+        <w:r>
+          <w:rPr>
+            <w:noProof/>
+            <w:webHidden/>
+          </w:rPr>
+          <w:fldChar w:fldCharType="separate"/>
+        </w:r>
+        <w:r>
+          <w:rPr>
+            <w:noProof/>
+            <w:webHidden/>
+          </w:rPr>
+          <w:t>6</w:t>
+        </w:r>
+        <w:r>
+          <w:rPr>
+            <w:noProof/>
+            <w:webHidden/>
+          </w:rPr>
+          <w:fldChar w:fldCharType="end"/>
+        </w:r>
+      </w:hyperlink>
+    </w:p>
+    <w:p>
+      <w:pPr>
+        <w:spacing w:after="120"/>
+        <w:rPr>
+          <w:rFonts w:asciiTheme="majorHAnsi" w:eastAsia="Times New Roman" w:hAnsiTheme="majorHAnsi" w:cstheme="majorBidi"/>
+          <w:color w:val="2F5496" w:themeColor="accent1" w:themeShade="BF"/>
+          <w:sz w:val="32"/>
+          <w:szCs w:val="32"/>
+          <w:lang w:eastAsia="en-GB"/>
+        </w:rPr>
+      </w:pPr>
+      <w:r>
+        <w:rPr>
+          <w:rFonts w:eastAsia="Times New Roman"/>
+          <w:lang w:eastAsia="en-GB"/>
+        </w:rPr>
+        <w:fldChar w:fldCharType="end"/>
+      </w:r>
+      <w:r>
+        <w:rPr>
+          <w:rFonts w:eastAsia="Times New Roman"/>
+          <w:lang w:eastAsia="en-GB"/>
+        </w:rPr>
+        <w:br w:type="page"/>
+      </w:r>
+    </w:p>
+    <w:p>
+      <w:pPr>
         <w:pStyle w:val="Heading1"/>
         <w:rPr>
           <w:rFonts w:ascii="Segoe UI" w:eastAsia="Times New Roman" w:hAnsi="Segoe UI" w:cs="Segoe UI"/>
@@ -263,13 +852,22 @@
           <w:lang w:eastAsia="en-GB"/>
         </w:rPr>
       </w:pPr>
+      <w:bookmarkStart w:id="0" w:name="_Toc104871929"/>
       <w:r>
         <w:rPr>
           <w:rFonts w:eastAsia="Times New Roman"/>
           <w:lang w:eastAsia="en-GB"/>
         </w:rPr>
         <w:lastRenderedPageBreak/>
-        <w:t>Overview, Goals, and Objectives </w:t>
+        <w:t>Overview, Goals, and Objectives</w:t>
+      </w:r>
+      <w:bookmarkEnd w:id="0"/>
+      <w:r>
+        <w:rPr>
+          <w:rFonts w:eastAsia="Times New Roman"/>
+          <w:lang w:eastAsia="en-GB"/>
+        </w:rPr>
+        <w:t> </w:t>
       </w:r>
     </w:p>
     <w:p>
@@ -344,6 +942,7 @@
           <w:lang w:eastAsia="en-GB"/>
         </w:rPr>
       </w:pPr>
+      <w:bookmarkStart w:id="1" w:name="_Toc104871930"/>
       <w:r>
         <w:rPr>
           <w:rFonts w:eastAsia="Times New Roman"/>
@@ -351,6 +950,7 @@
         </w:rPr>
         <w:t>Aims for Trimester</w:t>
       </w:r>
+      <w:bookmarkEnd w:id="1"/>
     </w:p>
     <w:p>
       <w:pPr>
@@ -6361,6 +6961,7 @@
           <w:lang w:eastAsia="en-GB"/>
         </w:rPr>
       </w:pPr>
+      <w:bookmarkStart w:id="2" w:name="_Toc104871931"/>
       <w:r>
         <w:rPr>
           <w:rFonts w:eastAsia="Times New Roman"/>
@@ -6369,6 +6970,7 @@
         <w:lastRenderedPageBreak/>
         <w:t>Project Status</w:t>
       </w:r>
+      <w:bookmarkEnd w:id="2"/>
     </w:p>
     <w:p>
       <w:pPr>
@@ -6659,12 +7261,21 @@
           <w:lang w:eastAsia="en-GB"/>
         </w:rPr>
       </w:pPr>
+      <w:bookmarkStart w:id="3" w:name="_Toc104871932"/>
       <w:r>
         <w:rPr>
           <w:rFonts w:eastAsia="Times New Roman"/>
           <w:lang w:eastAsia="en-GB"/>
         </w:rPr>
-        <w:t>Next steps for the project </w:t>
+        <w:t>Next steps for the project</w:t>
+      </w:r>
+      <w:bookmarkEnd w:id="3"/>
+      <w:r>
+        <w:rPr>
+          <w:rFonts w:eastAsia="Times New Roman"/>
+          <w:lang w:eastAsia="en-GB"/>
+        </w:rPr>
+        <w:t> </w:t>
       </w:r>
     </w:p>
     <w:p>
@@ -6904,6 +7515,7 @@
           <w:lang w:eastAsia="en-GB"/>
         </w:rPr>
       </w:pPr>
+      <w:bookmarkStart w:id="4" w:name="_Toc104871933"/>
       <w:r>
         <w:rPr>
           <w:rFonts w:eastAsia="Times New Roman"/>
@@ -6911,6 +7523,7 @@
         </w:rPr>
         <w:t>Location of project resources</w:t>
       </w:r>
+      <w:bookmarkEnd w:id="4"/>
     </w:p>
     <w:p>
       <w:pPr>
@@ -7385,6 +7998,7 @@
           <w:lang w:eastAsia="en-GB"/>
         </w:rPr>
       </w:pPr>
+      <w:bookmarkStart w:id="5" w:name="_Toc104871934"/>
       <w:r>
         <w:rPr>
           <w:rFonts w:eastAsia="Times New Roman"/>
@@ -7400,6 +8014,7 @@
         </w:rPr>
         <w:t>Current App</w:t>
       </w:r>
+      <w:bookmarkEnd w:id="5"/>
     </w:p>
     <w:p>
       <w:pPr>
@@ -7678,7 +8293,123 @@
         </w:rPr>
       </w:pPr>
     </w:p>
-    <w:p/>
+    <w:p>
+      <w:pPr>
+        <w:spacing w:after="120"/>
+      </w:pPr>
+      <w:r>
+        <w:br w:type="page"/>
+      </w:r>
+    </w:p>
+    <w:p>
+      <w:pPr>
+        <w:pStyle w:val="Heading1"/>
+      </w:pPr>
+      <w:bookmarkStart w:id="6" w:name="_Toc104871935"/>
+      <w:r>
+        <w:lastRenderedPageBreak/>
+        <w:t>Required Skills</w:t>
+      </w:r>
+      <w:bookmarkEnd w:id="6"/>
+    </w:p>
+    <w:p>
+      <w:r>
+        <w:t>In order to succeed with this project, it’s important that future students have the following skillsets at a minimum:</w:t>
+      </w:r>
+    </w:p>
+    <w:p>
+      <w:pPr>
+        <w:pStyle w:val="ListParagraph"/>
+        <w:numPr>
+          <w:ilvl w:val="0"/>
+          <w:numId w:val="31"/>
+        </w:numPr>
+      </w:pPr>
+      <w:r>
+        <w:t xml:space="preserve">Knowledge of </w:t>
+      </w:r>
+      <w:proofErr w:type="spellStart"/>
+      <w:r>
+        <w:t>nodejs</w:t>
+      </w:r>
+      <w:proofErr w:type="spellEnd"/>
+      <w:r>
+        <w:t xml:space="preserve">, html and </w:t>
+      </w:r>
+      <w:proofErr w:type="spellStart"/>
+      <w:r>
+        <w:t>css</w:t>
+      </w:r>
+      <w:proofErr w:type="spellEnd"/>
+    </w:p>
+    <w:p>
+      <w:pPr>
+        <w:pStyle w:val="ListParagraph"/>
+        <w:numPr>
+          <w:ilvl w:val="0"/>
+          <w:numId w:val="31"/>
+        </w:numPr>
+      </w:pPr>
+      <w:r>
+        <w:t>A knowledge of typescript</w:t>
+      </w:r>
+    </w:p>
+    <w:p>
+      <w:pPr>
+        <w:pStyle w:val="ListParagraph"/>
+        <w:numPr>
+          <w:ilvl w:val="0"/>
+          <w:numId w:val="31"/>
+        </w:numPr>
+      </w:pPr>
+      <w:r>
+        <w:t>Understanding of mobile app development processes, or a willingness to upskill</w:t>
+      </w:r>
+    </w:p>
+    <w:p>
+      <w:pPr>
+        <w:pStyle w:val="ListParagraph"/>
+        <w:numPr>
+          <w:ilvl w:val="0"/>
+          <w:numId w:val="31"/>
+        </w:numPr>
+      </w:pPr>
+      <w:r>
+        <w:t xml:space="preserve">Familiarity with </w:t>
+      </w:r>
+      <w:proofErr w:type="spellStart"/>
+      <w:r>
+        <w:t>Firestore</w:t>
+      </w:r>
+      <w:proofErr w:type="spellEnd"/>
+      <w:r>
+        <w:t xml:space="preserve"> </w:t>
+      </w:r>
+      <w:r>
+        <w:t xml:space="preserve">database and how to work with </w:t>
+      </w:r>
+      <w:proofErr w:type="spellStart"/>
+      <w:r>
+        <w:t>Firestore</w:t>
+      </w:r>
+      <w:proofErr w:type="spellEnd"/>
+      <w:r>
+        <w:t xml:space="preserve"> APIs is desirable</w:t>
+      </w:r>
+    </w:p>
+    <w:p>
+      <w:r>
+        <w:t xml:space="preserve">Ideally, this project should be limited to 5-6 technical people for the mobile app and perhaps another 3-4 people for the </w:t>
+      </w:r>
+      <w:proofErr w:type="gramStart"/>
+      <w:r>
+        <w:t>back end</w:t>
+      </w:r>
+      <w:proofErr w:type="gramEnd"/>
+      <w:r>
+        <w:t xml:space="preserve"> APIs (at the most).</w:t>
+      </w:r>
+    </w:p>
     <w:sectPr>
       <w:pgSz w:w="11900" w:h="16840"/>
       <w:pgMar w:top="1440" w:right="1440" w:bottom="1440" w:left="1440" w:header="708" w:footer="708" w:gutter="0"/>
@@ -11500,6 +12231,119 @@
     </w:lvl>
   </w:abstractNum>
   <w:abstractNum w:abstractNumId="28" w15:restartNumberingAfterBreak="0">
+    <w:nsid w:val="6BDF2362"/>
+    <w:multiLevelType w:val="hybridMultilevel"/>
+    <w:tmpl w:val="1EE22290"/>
+    <w:lvl w:ilvl="0" w:tplc="08090001">
+      <w:start w:val="1"/>
+      <w:numFmt w:val="bullet"/>
+      <w:lvlText w:val=""/>
+      <w:lvlJc w:val="left"/>
+      <w:pPr>
+        <w:ind w:left="720" w:hanging="360"/>
+      </w:pPr>
+      <w:rPr>
+        <w:rFonts w:ascii="Symbol" w:hAnsi="Symbol" w:hint="default"/>
+      </w:rPr>
+    </w:lvl>
+    <w:lvl w:ilvl="1" w:tplc="08090003" w:tentative="1">
+      <w:start w:val="1"/>
+      <w:numFmt w:val="bullet"/>
+      <w:lvlText w:val="o"/>
+      <w:lvlJc w:val="left"/>
+      <w:pPr>
+        <w:ind w:left="1440" w:hanging="360"/>
+      </w:pPr>
+      <w:rPr>
+        <w:rFonts w:ascii="Courier New" w:hAnsi="Courier New" w:cs="Courier New" w:hint="default"/>
+      </w:rPr>
+    </w:lvl>
+    <w:lvl w:ilvl="2" w:tplc="08090005" w:tentative="1">
+      <w:start w:val="1"/>
+      <w:numFmt w:val="bullet"/>
+      <w:lvlText w:val=""/>
+      <w:lvlJc w:val="left"/>
+      <w:pPr>
+        <w:ind w:left="2160" w:hanging="360"/>
+      </w:pPr>
+      <w:rPr>
+        <w:rFonts w:ascii="Wingdings" w:hAnsi="Wingdings" w:hint="default"/>
+      </w:rPr>
+    </w:lvl>
+    <w:lvl w:ilvl="3" w:tplc="08090001" w:tentative="1">
+      <w:start w:val="1"/>
+      <w:numFmt w:val="bullet"/>
+      <w:lvlText w:val=""/>
+      <w:lvlJc w:val="left"/>
+      <w:pPr>
+        <w:ind w:left="2880" w:hanging="360"/>
+      </w:pPr>
+      <w:rPr>
+        <w:rFonts w:ascii="Symbol" w:hAnsi="Symbol" w:hint="default"/>
+      </w:rPr>
+    </w:lvl>
+    <w:lvl w:ilvl="4" w:tplc="08090003" w:tentative="1">
+      <w:start w:val="1"/>
+      <w:numFmt w:val="bullet"/>
+      <w:lvlText w:val="o"/>
+      <w:lvlJc w:val="left"/>
+      <w:pPr>
+        <w:ind w:left="3600" w:hanging="360"/>
+      </w:pPr>
+      <w:rPr>
+        <w:rFonts w:ascii="Courier New" w:hAnsi="Courier New" w:cs="Courier New" w:hint="default"/>
+      </w:rPr>
+    </w:lvl>
+    <w:lvl w:ilvl="5" w:tplc="08090005" w:tentative="1">
+      <w:start w:val="1"/>
+      <w:numFmt w:val="bullet"/>
+      <w:lvlText w:val=""/>
+      <w:lvlJc w:val="left"/>
+      <w:pPr>
+        <w:ind w:left="4320" w:hanging="360"/>
+      </w:pPr>
+      <w:rPr>
+        <w:rFonts w:ascii="Wingdings" w:hAnsi="Wingdings" w:hint="default"/>
+      </w:rPr>
+    </w:lvl>
+    <w:lvl w:ilvl="6" w:tplc="08090001" w:tentative="1">
+      <w:start w:val="1"/>
+      <w:numFmt w:val="bullet"/>
+      <w:lvlText w:val=""/>
+      <w:lvlJc w:val="left"/>
+      <w:pPr>
+        <w:ind w:left="5040" w:hanging="360"/>
+      </w:pPr>
+      <w:rPr>
+        <w:rFonts w:ascii="Symbol" w:hAnsi="Symbol" w:hint="default"/>
+      </w:rPr>
+    </w:lvl>
+    <w:lvl w:ilvl="7" w:tplc="08090003" w:tentative="1">
+      <w:start w:val="1"/>
+      <w:numFmt w:val="bullet"/>
+      <w:lvlText w:val="o"/>
+      <w:lvlJc w:val="left"/>
+      <w:pPr>
+        <w:ind w:left="5760" w:hanging="360"/>
+      </w:pPr>
+      <w:rPr>
+        <w:rFonts w:ascii="Courier New" w:hAnsi="Courier New" w:cs="Courier New" w:hint="default"/>
+      </w:rPr>
+    </w:lvl>
+    <w:lvl w:ilvl="8" w:tplc="08090005" w:tentative="1">
+      <w:start w:val="1"/>
+      <w:numFmt w:val="bullet"/>
+      <w:lvlText w:val=""/>
+      <w:lvlJc w:val="left"/>
+      <w:pPr>
+        <w:ind w:left="6480" w:hanging="360"/>
+      </w:pPr>
+      <w:rPr>
+        <w:rFonts w:ascii="Wingdings" w:hAnsi="Wingdings" w:hint="default"/>
+      </w:rPr>
+    </w:lvl>
+  </w:abstractNum>
+  <w:abstractNum w:abstractNumId="29" w15:restartNumberingAfterBreak="0">
     <w:nsid w:val="785B1CB0"/>
     <w:multiLevelType w:val="multilevel"/>
     <w:tmpl w:val="9C947E0C"/>
@@ -11640,7 +12484,7 @@
       </w:rPr>
     </w:lvl>
   </w:abstractNum>
-  <w:abstractNum w:abstractNumId="29" w15:restartNumberingAfterBreak="0">
+  <w:abstractNum w:abstractNumId="30" w15:restartNumberingAfterBreak="0">
     <w:nsid w:val="78EA797D"/>
     <w:multiLevelType w:val="multilevel"/>
     <w:tmpl w:val="21181F82"/>
@@ -11809,7 +12653,7 @@
     <w:abstractNumId w:val="23"/>
   </w:num>
   <w:num w:numId="10" w16cid:durableId="1169980268">
-    <w:abstractNumId w:val="28"/>
+    <w:abstractNumId w:val="29"/>
   </w:num>
   <w:num w:numId="11" w16cid:durableId="661393444">
     <w:abstractNumId w:val="1"/>
@@ -11854,7 +12698,7 @@
     <w:abstractNumId w:val="24"/>
   </w:num>
   <w:num w:numId="25" w16cid:durableId="2136484998">
-    <w:abstractNumId w:val="29"/>
+    <w:abstractNumId w:val="30"/>
   </w:num>
   <w:num w:numId="26" w16cid:durableId="869101900">
     <w:abstractNumId w:val="17"/>
@@ -11870,6 +12714,9 @@
   </w:num>
   <w:num w:numId="30" w16cid:durableId="1739479002">
     <w:abstractNumId w:val="6"/>
+  </w:num>
+  <w:num w:numId="31" w16cid:durableId="732241173">
+    <w:abstractNumId w:val="28"/>
   </w:num>
 </w:numbering>
 </file>
@@ -12509,6 +13356,167 @@
       <w:shd w:val="clear" w:color="auto" w:fill="E1DFDD"/>
     </w:rPr>
   </w:style>
+  <w:style w:type="paragraph" w:styleId="TOC1">
+    <w:name w:val="toc 1"/>
+    <w:basedOn w:val="Normal"/>
+    <w:next w:val="Normal"/>
+    <w:autoRedefine/>
+    <w:uiPriority w:val="39"/>
+    <w:unhideWhenUsed/>
+    <w:rsid w:val="00730237"/>
+    <w:pPr>
+      <w:spacing w:before="360" w:after="360"/>
+    </w:pPr>
+    <w:rPr>
+      <w:rFonts w:cstheme="minorHAnsi"/>
+      <w:b/>
+      <w:bCs/>
+      <w:caps/>
+      <w:sz w:val="22"/>
+      <w:szCs w:val="22"/>
+      <w:u w:val="single"/>
+    </w:rPr>
+  </w:style>
+  <w:style w:type="paragraph" w:styleId="TOC2">
+    <w:name w:val="toc 2"/>
+    <w:basedOn w:val="Normal"/>
+    <w:next w:val="Normal"/>
+    <w:autoRedefine/>
+    <w:uiPriority w:val="39"/>
+    <w:unhideWhenUsed/>
+    <w:rsid w:val="00730237"/>
+    <w:pPr>
+      <w:spacing w:before="0" w:after="0"/>
+    </w:pPr>
+    <w:rPr>
+      <w:rFonts w:cstheme="minorHAnsi"/>
+      <w:b/>
+      <w:bCs/>
+      <w:smallCaps/>
+      <w:sz w:val="22"/>
+      <w:szCs w:val="22"/>
+    </w:rPr>
+  </w:style>
+  <w:style w:type="paragraph" w:styleId="TOC3">
+    <w:name w:val="toc 3"/>
+    <w:basedOn w:val="Normal"/>
+    <w:next w:val="Normal"/>
+    <w:autoRedefine/>
+    <w:uiPriority w:val="39"/>
+    <w:unhideWhenUsed/>
+    <w:rsid w:val="00730237"/>
+    <w:pPr>
+      <w:spacing w:before="0" w:after="0"/>
+    </w:pPr>
+    <w:rPr>
+      <w:rFonts w:cstheme="minorHAnsi"/>
+      <w:smallCaps/>
+      <w:sz w:val="22"/>
+      <w:szCs w:val="22"/>
+    </w:rPr>
+  </w:style>
+  <w:style w:type="paragraph" w:styleId="TOC4">
+    <w:name w:val="toc 4"/>
+    <w:basedOn w:val="Normal"/>
+    <w:next w:val="Normal"/>
+    <w:autoRedefine/>
+    <w:uiPriority w:val="39"/>
+    <w:unhideWhenUsed/>
+    <w:rsid w:val="00730237"/>
+    <w:pPr>
+      <w:spacing w:before="0" w:after="0"/>
+    </w:pPr>
+    <w:rPr>
+      <w:rFonts w:cstheme="minorHAnsi"/>
+      <w:sz w:val="22"/>
+      <w:szCs w:val="22"/>
+    </w:rPr>
+  </w:style>
+  <w:style w:type="paragraph" w:styleId="TOC5">
+    <w:name w:val="toc 5"/>
+    <w:basedOn w:val="Normal"/>
+    <w:next w:val="Normal"/>
+    <w:autoRedefine/>
+    <w:uiPriority w:val="39"/>
+    <w:unhideWhenUsed/>
+    <w:rsid w:val="00730237"/>
+    <w:pPr>
+      <w:spacing w:before="0" w:after="0"/>
+    </w:pPr>
+    <w:rPr>
+      <w:rFonts w:cstheme="minorHAnsi"/>
+      <w:sz w:val="22"/>
+      <w:szCs w:val="22"/>
+    </w:rPr>
+  </w:style>
+  <w:style w:type="paragraph" w:styleId="TOC6">
+    <w:name w:val="toc 6"/>
+    <w:basedOn w:val="Normal"/>
+    <w:next w:val="Normal"/>
+    <w:autoRedefine/>
+    <w:uiPriority w:val="39"/>
+    <w:unhideWhenUsed/>
+    <w:rsid w:val="00730237"/>
+    <w:pPr>
+      <w:spacing w:before="0" w:after="0"/>
+    </w:pPr>
+    <w:rPr>
+      <w:rFonts w:cstheme="minorHAnsi"/>
+      <w:sz w:val="22"/>
+      <w:szCs w:val="22"/>
+    </w:rPr>
+  </w:style>
+  <w:style w:type="paragraph" w:styleId="TOC7">
+    <w:name w:val="toc 7"/>
+    <w:basedOn w:val="Normal"/>
+    <w:next w:val="Normal"/>
+    <w:autoRedefine/>
+    <w:uiPriority w:val="39"/>
+    <w:unhideWhenUsed/>
+    <w:rsid w:val="00730237"/>
+    <w:pPr>
+      <w:spacing w:before="0" w:after="0"/>
+    </w:pPr>
+    <w:rPr>
+      <w:rFonts w:cstheme="minorHAnsi"/>
+      <w:sz w:val="22"/>
+      <w:szCs w:val="22"/>
+    </w:rPr>
+  </w:style>
+  <w:style w:type="paragraph" w:styleId="TOC8">
+    <w:name w:val="toc 8"/>
+    <w:basedOn w:val="Normal"/>
+    <w:next w:val="Normal"/>
+    <w:autoRedefine/>
+    <w:uiPriority w:val="39"/>
+    <w:unhideWhenUsed/>
+    <w:rsid w:val="00730237"/>
+    <w:pPr>
+      <w:spacing w:before="0" w:after="0"/>
+    </w:pPr>
+    <w:rPr>
+      <w:rFonts w:cstheme="minorHAnsi"/>
+      <w:sz w:val="22"/>
+      <w:szCs w:val="22"/>
+    </w:rPr>
+  </w:style>
+  <w:style w:type="paragraph" w:styleId="TOC9">
+    <w:name w:val="toc 9"/>
+    <w:basedOn w:val="Normal"/>
+    <w:next w:val="Normal"/>
+    <w:autoRedefine/>
+    <w:uiPriority w:val="39"/>
+    <w:unhideWhenUsed/>
+    <w:rsid w:val="00730237"/>
+    <w:pPr>
+      <w:spacing w:before="0" w:after="0"/>
+    </w:pPr>
+    <w:rPr>
+      <w:rFonts w:cstheme="minorHAnsi"/>
+      <w:sz w:val="22"/>
+      <w:szCs w:val="22"/>
+    </w:rPr>
+  </w:style>
 </w:styles>
 </file>
 

</xml_diff>